<commit_message>
Update Anna's Form Data Science.docx
</commit_message>
<xml_diff>
--- a/Data Science auxiliar/Anna's Form Data Science.docx
+++ b/Data Science auxiliar/Anna's Form Data Science.docx
@@ -4,7 +4,9 @@
   <w:body>
     <w:p>
       <w:pPr>
-        <w:ind w:firstLine="0"/>
+        <w:rPr>
+          <w:lang w:val="en-US"/>
+        </w:rPr>
       </w:pPr>
     </w:p>
     <w:p>
@@ -13,21 +15,28 @@
         <w:rPr>
           <w:b/>
           <w:sz w:val="32"/>
+          <w:lang w:val="en-US"/>
         </w:rPr>
       </w:pPr>
       <w:r>
         <w:rPr>
           <w:b/>
           <w:sz w:val="32"/>
+          <w:lang w:val="en-US"/>
         </w:rPr>
         <w:t>DSFBA project proposal</w:t>
       </w:r>
     </w:p>
     <w:p>
       <w:pPr>
-        <w:ind w:firstLine="0"/>
-      </w:pPr>
-      <w:r>
+        <w:rPr>
+          <w:lang w:val="en-US"/>
+        </w:rPr>
+      </w:pPr>
+      <w:r>
+        <w:rPr>
+          <w:lang w:val="en-US"/>
+        </w:rPr>
         <w:t xml:space="preserve">This is the form your group must fill out for the project proposal (due May 5 2019 by 11:59pm CET). </w:t>
       </w:r>
     </w:p>
@@ -37,47 +46,50 @@
         <w:rPr>
           <w:i/>
           <w:u w:val="single"/>
-        </w:rPr>
-      </w:pPr>
-      <w:r>
+          <w:lang w:val="en-US"/>
+        </w:rPr>
+      </w:pPr>
+    </w:p>
+    <w:p>
+      <w:pPr>
+        <w:spacing w:after="60"/>
         <w:rPr>
           <w:i/>
           <w:u w:val="single"/>
-        </w:rPr>
-        <w:t>Title of your project proposal *</w:t>
-      </w:r>
-    </w:p>
-    <w:p>
-      <w:pPr>
-        <w:ind w:firstLine="709"/>
-      </w:pPr>
-      <w:r>
-        <w:t>What makes a top University?</w:t>
-      </w:r>
-    </w:p>
-    <w:p>
-      <w:pPr>
-        <w:ind w:firstLine="709"/>
+          <w:lang w:val="en-US"/>
+        </w:rPr>
+      </w:pPr>
+      <w:r>
         <w:rPr>
           <w:i/>
           <w:u w:val="single"/>
-        </w:rPr>
-      </w:pPr>
-      <w:r>
+          <w:lang w:val="en-US"/>
+        </w:rPr>
+        <w:t>Title of your project proposal *</w:t>
+      </w:r>
+    </w:p>
+    <w:p>
+      <w:pPr>
+        <w:rPr>
+          <w:lang w:val="en-US"/>
+        </w:rPr>
+      </w:pPr>
+      <w:r>
+        <w:rPr>
+          <w:lang w:val="en-US"/>
+        </w:rPr>
+        <w:t>What makes a top University?</w:t>
+      </w:r>
+    </w:p>
+    <w:p>
+      <w:pPr>
+        <w:ind w:firstLine="709"/>
         <w:rPr>
           <w:i/>
           <w:u w:val="single"/>
-        </w:rPr>
-        <w:t>Group member 1's name *</w:t>
-      </w:r>
-    </w:p>
-    <w:p>
-      <w:pPr>
-        <w:ind w:firstLine="709"/>
-      </w:pPr>
-      <w:r>
-        <w:t>Ana Lucy Bejarano Montalvo</w:t>
-      </w:r>
+          <w:lang w:val="en-US"/>
+        </w:rPr>
+      </w:pPr>
     </w:p>
     <w:p>
       <w:pPr>
@@ -85,22 +97,44 @@
         <w:rPr>
           <w:i/>
           <w:u w:val="single"/>
+          <w:lang w:val="en-US"/>
         </w:rPr>
       </w:pPr>
       <w:r>
         <w:rPr>
           <w:i/>
           <w:u w:val="single"/>
-        </w:rPr>
-        <w:t>Group member 2's name * *</w:t>
+          <w:lang w:val="en-US"/>
+        </w:rPr>
+        <w:t>Group member 1's name *</w:t>
       </w:r>
     </w:p>
     <w:p>
       <w:pPr>
         <w:ind w:firstLine="709"/>
-      </w:pPr>
-      <w:r>
-        <w:t>Anna Alfieri</w:t>
+        <w:rPr>
+          <w:lang w:val="en-US"/>
+        </w:rPr>
+      </w:pPr>
+      <w:r>
+        <w:rPr>
+          <w:lang w:val="en-US"/>
+        </w:rPr>
+        <w:t xml:space="preserve">Ana Lucy </w:t>
+      </w:r>
+      <w:proofErr w:type="spellStart"/>
+      <w:r>
+        <w:rPr>
+          <w:lang w:val="en-US"/>
+        </w:rPr>
+        <w:t>Bejarano</w:t>
+      </w:r>
+      <w:proofErr w:type="spellEnd"/>
+      <w:r>
+        <w:rPr>
+          <w:lang w:val="en-US"/>
+        </w:rPr>
+        <w:t xml:space="preserve"> Montalvo</w:t>
       </w:r>
     </w:p>
     <w:p>
@@ -109,95 +143,38 @@
         <w:rPr>
           <w:i/>
           <w:u w:val="single"/>
+          <w:lang w:val="en-US"/>
         </w:rPr>
       </w:pPr>
       <w:r>
         <w:rPr>
           <w:i/>
           <w:u w:val="single"/>
-        </w:rPr>
-        <w:t>Background and motivation *</w:t>
-      </w:r>
-    </w:p>
-    <w:p>
-      <w:pPr>
-        <w:ind w:firstLine="0"/>
-        <w:rPr>
-          <w:b/>
-        </w:rPr>
-      </w:pPr>
-      <w:r>
-        <w:rPr>
-          <w:b/>
-        </w:rPr>
-        <w:t>Discuss your motivations and reasons for choosing this project, especially any background or research interests that may have influenced your decision.</w:t>
-      </w:r>
-    </w:p>
-    <w:p>
-      <w:r>
-        <w:t xml:space="preserve">As students ourselves, we needed to research which would be the best institution to attend. </w:t>
-      </w:r>
-      <w:r>
-        <w:t>Rankings are always a practical source for exploring options</w:t>
-      </w:r>
-      <w:r>
-        <w:t xml:space="preserve"> and many students use them (</w:t>
-      </w:r>
-      <w:r>
-        <w:t>including ourselves).</w:t>
-      </w:r>
-      <w:r>
-        <w:t xml:space="preserve"> Nevertheless, </w:t>
-      </w:r>
-      <w:r>
-        <w:t xml:space="preserve">different </w:t>
-      </w:r>
-      <w:r>
-        <w:t>agen</w:t>
-      </w:r>
-      <w:r>
-        <w:t xml:space="preserve">cies </w:t>
-      </w:r>
-      <w:r>
-        <w:t>use</w:t>
-      </w:r>
-      <w:r>
-        <w:t xml:space="preserve"> </w:t>
-      </w:r>
-      <w:r>
-        <w:t>different</w:t>
-      </w:r>
-      <w:r>
-        <w:t xml:space="preserve"> methods, </w:t>
-      </w:r>
-      <w:r>
-        <w:t xml:space="preserve"> making it difficult to identify which are the key characteristics that a top university should have</w:t>
-      </w:r>
-      <w:r>
-        <w:t xml:space="preserve">. </w:t>
-      </w:r>
-      <w:r>
-        <w:t>For this reason</w:t>
-      </w:r>
-      <w:r>
-        <w:t>,</w:t>
-      </w:r>
-      <w:r>
-        <w:t xml:space="preserve"> we decided to</w:t>
-      </w:r>
-      <w:r>
-        <w:t xml:space="preserve"> do our own analysis and build our own rankings</w:t>
-      </w:r>
-      <w:r>
-        <w:t>.</w:t>
-      </w:r>
-      <w:r>
-        <w:t xml:space="preserve"> </w:t>
-      </w:r>
-    </w:p>
-    <w:p>
-      <w:pPr>
-        <w:ind w:firstLine="0"/>
+          <w:lang w:val="en-US"/>
+        </w:rPr>
+        <w:t>Group member 2's name * *</w:t>
+      </w:r>
+    </w:p>
+    <w:p>
+      <w:pPr>
+        <w:ind w:firstLine="709"/>
+        <w:rPr>
+          <w:lang w:val="en-US"/>
+        </w:rPr>
+      </w:pPr>
+      <w:r>
+        <w:rPr>
+          <w:lang w:val="en-US"/>
+        </w:rPr>
+        <w:t>Anna Alfieri</w:t>
+      </w:r>
+    </w:p>
+    <w:p>
+      <w:pPr>
+        <w:ind w:firstLine="709"/>
+        <w:rPr>
+          <w:lang w:val="en-US"/>
+        </w:rPr>
       </w:pPr>
     </w:p>
     <w:p>
@@ -205,144 +182,355 @@
         <w:rPr>
           <w:i/>
           <w:u w:val="single"/>
+          <w:lang w:val="en-US"/>
         </w:rPr>
       </w:pPr>
       <w:r>
         <w:rPr>
           <w:i/>
           <w:u w:val="single"/>
+          <w:lang w:val="en-US"/>
+        </w:rPr>
+        <w:t>Background and motivation *</w:t>
+      </w:r>
+    </w:p>
+    <w:p>
+      <w:pPr>
+        <w:spacing w:after="60"/>
+        <w:rPr>
+          <w:b/>
+          <w:lang w:val="en-US"/>
+        </w:rPr>
+      </w:pPr>
+      <w:r>
+        <w:rPr>
+          <w:b/>
+          <w:lang w:val="en-US"/>
+        </w:rPr>
+        <w:t>Discuss your motivations and reasons for choosing this project, especially any background or research interests that may have influenced your decision.</w:t>
+      </w:r>
+    </w:p>
+    <w:p>
+      <w:pPr>
+        <w:rPr>
+          <w:lang w:val="en-US"/>
+        </w:rPr>
+      </w:pPr>
+      <w:r>
+        <w:rPr>
+          <w:lang w:val="en-US"/>
+        </w:rPr>
+        <w:t>As students ourselves, we needed to research which would be the best institution to attend. Rankings are always a practical source for exploring options</w:t>
+      </w:r>
+      <w:r>
+        <w:rPr>
+          <w:lang w:val="en-US"/>
+        </w:rPr>
+        <w:t xml:space="preserve"> and many students use them (</w:t>
+      </w:r>
+      <w:r>
+        <w:rPr>
+          <w:lang w:val="en-US"/>
+        </w:rPr>
+        <w:t xml:space="preserve">including ourselves). Nevertheless, </w:t>
+      </w:r>
+      <w:r>
+        <w:rPr>
+          <w:lang w:val="en-US"/>
+        </w:rPr>
+        <w:t xml:space="preserve">different </w:t>
+      </w:r>
+      <w:r>
+        <w:rPr>
+          <w:lang w:val="en-US"/>
+        </w:rPr>
+        <w:t>agen</w:t>
+      </w:r>
+      <w:r>
+        <w:rPr>
+          <w:lang w:val="en-US"/>
+        </w:rPr>
+        <w:t xml:space="preserve">cies </w:t>
+      </w:r>
+      <w:r>
+        <w:rPr>
+          <w:lang w:val="en-US"/>
+        </w:rPr>
+        <w:t>use</w:t>
+      </w:r>
+      <w:r>
+        <w:rPr>
+          <w:lang w:val="en-US"/>
+        </w:rPr>
+        <w:t xml:space="preserve"> </w:t>
+      </w:r>
+      <w:r>
+        <w:rPr>
+          <w:lang w:val="en-US"/>
+        </w:rPr>
+        <w:t>different</w:t>
+      </w:r>
+      <w:r>
+        <w:rPr>
+          <w:lang w:val="en-US"/>
+        </w:rPr>
+        <w:t xml:space="preserve"> methods,  making it difficult to identify which are the key characteristics that a top university should have. </w:t>
+      </w:r>
+      <w:r>
+        <w:rPr>
+          <w:lang w:val="en-US"/>
+        </w:rPr>
+        <w:t>For this reason</w:t>
+      </w:r>
+      <w:r>
+        <w:rPr>
+          <w:lang w:val="en-US"/>
+        </w:rPr>
+        <w:t>,</w:t>
+      </w:r>
+      <w:r>
+        <w:rPr>
+          <w:lang w:val="en-US"/>
+        </w:rPr>
+        <w:t xml:space="preserve"> we decided to</w:t>
+      </w:r>
+      <w:r>
+        <w:rPr>
+          <w:lang w:val="en-US"/>
+        </w:rPr>
+        <w:t xml:space="preserve"> do our own analysis and build our own rankings</w:t>
+      </w:r>
+      <w:r>
+        <w:rPr>
+          <w:lang w:val="en-US"/>
+        </w:rPr>
+        <w:t xml:space="preserve">. </w:t>
+      </w:r>
+    </w:p>
+    <w:p>
+      <w:pPr>
+        <w:rPr>
+          <w:lang w:val="en-US"/>
+        </w:rPr>
+      </w:pPr>
+    </w:p>
+    <w:p>
+      <w:pPr>
+        <w:rPr>
+          <w:i/>
+          <w:u w:val="single"/>
+          <w:lang w:val="en-US"/>
+        </w:rPr>
+      </w:pPr>
+      <w:r>
+        <w:rPr>
+          <w:i/>
+          <w:u w:val="single"/>
+          <w:lang w:val="en-US"/>
         </w:rPr>
         <w:t>Project objectives *</w:t>
       </w:r>
     </w:p>
     <w:p>
       <w:pPr>
-        <w:ind w:firstLine="0"/>
+        <w:spacing w:after="60"/>
         <w:rPr>
           <w:b/>
+          <w:lang w:val="en-US"/>
         </w:rPr>
       </w:pPr>
       <w:r>
         <w:rPr>
           <w:b/>
+          <w:lang w:val="en-US"/>
         </w:rPr>
         <w:t>What are the scientific and inferential goals for this project? What would you like to learn and accomplish? List the benefits. What are some optional features (features or calculations which you consider would be nice to have, but not critical)?</w:t>
       </w:r>
     </w:p>
     <w:p>
       <w:pPr>
-        <w:ind w:firstLine="0"/>
-      </w:pPr>
-    </w:p>
-    <w:p>
-      <w:pPr>
-        <w:ind w:firstLine="0"/>
-      </w:pPr>
-      <w:r>
-        <w:t>The goa</w:t>
-      </w:r>
-      <w:r>
-        <w:t xml:space="preserve">l of this project is to identify which are the most important characteristics </w:t>
-      </w:r>
-      <w:r>
+        <w:rPr>
+          <w:lang w:val="en-US"/>
+        </w:rPr>
+      </w:pPr>
+      <w:r>
+        <w:rPr>
+          <w:lang w:val="en-US"/>
+        </w:rPr>
+        <w:t xml:space="preserve">The goal of this project is to identify which are the most important characteristics </w:t>
+      </w:r>
+      <w:r>
+        <w:rPr>
+          <w:lang w:val="en-US"/>
+        </w:rPr>
         <w:t xml:space="preserve">that </w:t>
       </w:r>
       <w:r>
-        <w:t xml:space="preserve">shape </w:t>
-      </w:r>
-      <w:r>
+        <w:rPr>
+          <w:lang w:val="en-US"/>
+        </w:rPr>
+        <w:t>lead to a</w:t>
+      </w:r>
+      <w:r>
+        <w:rPr>
+          <w:lang w:val="en-US"/>
+        </w:rPr>
+        <w:t xml:space="preserve"> </w:t>
+      </w:r>
+      <w:r>
+        <w:rPr>
+          <w:lang w:val="en-US"/>
+        </w:rPr>
         <w:t>top</w:t>
       </w:r>
       <w:r>
+        <w:rPr>
+          <w:lang w:val="en-US"/>
+        </w:rPr>
         <w:t xml:space="preserve"> </w:t>
       </w:r>
       <w:r>
-        <w:t xml:space="preserve">universities </w:t>
-      </w:r>
-      <w:r>
+        <w:rPr>
+          <w:lang w:val="en-US"/>
+        </w:rPr>
+        <w:t>universit</w:t>
+      </w:r>
+      <w:r>
+        <w:rPr>
+          <w:lang w:val="en-US"/>
+        </w:rPr>
+        <w:t>y</w:t>
+      </w:r>
+      <w:r>
+        <w:rPr>
+          <w:lang w:val="en-US"/>
+        </w:rPr>
+        <w:t xml:space="preserve"> </w:t>
+      </w:r>
+      <w:r>
+        <w:rPr>
+          <w:lang w:val="en-US"/>
+        </w:rPr>
         <w:t xml:space="preserve">and use these </w:t>
       </w:r>
       <w:r>
+        <w:rPr>
+          <w:lang w:val="en-US"/>
+        </w:rPr>
         <w:t xml:space="preserve">factors </w:t>
       </w:r>
       <w:r>
+        <w:rPr>
+          <w:lang w:val="en-US"/>
+        </w:rPr>
         <w:t>to</w:t>
       </w:r>
       <w:r>
+        <w:rPr>
+          <w:lang w:val="en-US"/>
+        </w:rPr>
         <w:t xml:space="preserve"> </w:t>
       </w:r>
       <w:r>
+        <w:rPr>
+          <w:lang w:val="en-US"/>
+        </w:rPr>
         <w:t>predict</w:t>
       </w:r>
       <w:r>
+        <w:rPr>
+          <w:lang w:val="en-US"/>
+        </w:rPr>
         <w:t xml:space="preserve"> </w:t>
       </w:r>
       <w:r>
+        <w:rPr>
+          <w:lang w:val="en-US"/>
+        </w:rPr>
         <w:t xml:space="preserve">each university’s </w:t>
       </w:r>
       <w:r>
-        <w:t xml:space="preserve">ranking. To </w:t>
-      </w:r>
-      <w:r>
-        <w:t>detect what top-universities have in common</w:t>
-      </w:r>
-      <w:r>
+        <w:rPr>
+          <w:lang w:val="en-US"/>
+        </w:rPr>
+        <w:t xml:space="preserve">ranking. </w:t>
+      </w:r>
+    </w:p>
+    <w:p>
+      <w:pPr>
+        <w:rPr>
+          <w:lang w:val="en-US"/>
+        </w:rPr>
+      </w:pPr>
+      <w:r>
+        <w:rPr>
+          <w:lang w:val="en-US"/>
+        </w:rPr>
+        <w:t xml:space="preserve">To </w:t>
+      </w:r>
+      <w:r>
+        <w:rPr>
+          <w:lang w:val="en-US"/>
+        </w:rPr>
+        <w:t>detect what t</w:t>
+      </w:r>
+      <w:r>
+        <w:rPr>
+          <w:lang w:val="en-US"/>
+        </w:rPr>
+        <w:t xml:space="preserve">he best </w:t>
+      </w:r>
+      <w:r>
+        <w:rPr>
+          <w:lang w:val="en-US"/>
+        </w:rPr>
+        <w:t>universities have in common</w:t>
+      </w:r>
+      <w:r>
+        <w:rPr>
+          <w:lang w:val="en-US"/>
+        </w:rPr>
         <w:t>,</w:t>
       </w:r>
       <w:r>
+        <w:rPr>
+          <w:lang w:val="en-US"/>
+        </w:rPr>
         <w:t xml:space="preserve"> </w:t>
       </w:r>
       <w:r>
         <w:rPr>
-          <w:rFonts w:ascii="Helvetica" w:hAnsi="Helvetica" w:cs="Helvetica"/>
-          <w:kern w:val="1"/>
-          <w:sz w:val="20"/>
-          <w:szCs w:val="24"/>
+          <w:lang w:val="en-US"/>
         </w:rPr>
         <w:t xml:space="preserve">an extensive data </w:t>
       </w:r>
       <w:r>
         <w:rPr>
-          <w:rFonts w:ascii="Helvetica" w:hAnsi="Helvetica" w:cs="Helvetica"/>
-          <w:kern w:val="1"/>
-          <w:sz w:val="20"/>
-          <w:szCs w:val="24"/>
+          <w:lang w:val="en-US"/>
         </w:rPr>
         <w:t>exploration</w:t>
       </w:r>
       <w:r>
         <w:rPr>
-          <w:rFonts w:ascii="Helvetica" w:hAnsi="Helvetica" w:cs="Helvetica"/>
-          <w:kern w:val="1"/>
-          <w:sz w:val="20"/>
-          <w:szCs w:val="24"/>
+          <w:lang w:val="en-US"/>
         </w:rPr>
         <w:t xml:space="preserve"> will be done</w:t>
       </w:r>
       <w:r>
         <w:rPr>
-          <w:rFonts w:ascii="Helvetica" w:hAnsi="Helvetica" w:cs="Helvetica"/>
-          <w:kern w:val="1"/>
-          <w:sz w:val="20"/>
-          <w:szCs w:val="24"/>
+          <w:lang w:val="en-US"/>
         </w:rPr>
         <w:t xml:space="preserve">. We hope this analysis </w:t>
       </w:r>
       <w:r>
         <w:rPr>
-          <w:rFonts w:ascii="Helvetica" w:hAnsi="Helvetica" w:cs="Helvetica"/>
-          <w:kern w:val="1"/>
-          <w:sz w:val="20"/>
-          <w:szCs w:val="24"/>
+          <w:lang w:val="en-US"/>
         </w:rPr>
         <w:t xml:space="preserve">might also </w:t>
       </w:r>
       <w:r>
         <w:rPr>
-          <w:rFonts w:ascii="Helvetica" w:hAnsi="Helvetica" w:cs="Helvetica"/>
-          <w:kern w:val="1"/>
-          <w:sz w:val="20"/>
-          <w:szCs w:val="24"/>
+          <w:lang w:val="en-US"/>
         </w:rPr>
         <w:t>answer these research questions:</w:t>
       </w:r>
@@ -354,17 +542,33 @@
           <w:ilvl w:val="0"/>
           <w:numId w:val="1"/>
         </w:numPr>
-      </w:pPr>
-      <w:r>
+        <w:ind w:left="709" w:hanging="283"/>
+        <w:rPr>
+          <w:lang w:val="en-US"/>
+        </w:rPr>
+      </w:pPr>
+      <w:r>
+        <w:rPr>
+          <w:lang w:val="en-US"/>
+        </w:rPr>
         <w:t xml:space="preserve">Do the </w:t>
       </w:r>
       <w:r>
+        <w:rPr>
+          <w:lang w:val="en-US"/>
+        </w:rPr>
         <w:t>top 50</w:t>
       </w:r>
       <w:r>
+        <w:rPr>
+          <w:lang w:val="en-US"/>
+        </w:rPr>
         <w:t xml:space="preserve"> colleges have</w:t>
       </w:r>
       <w:r>
+        <w:rPr>
+          <w:lang w:val="en-US"/>
+        </w:rPr>
         <w:t xml:space="preserve"> :</w:t>
       </w:r>
     </w:p>
@@ -375,20 +579,39 @@
           <w:ilvl w:val="1"/>
           <w:numId w:val="1"/>
         </w:numPr>
-      </w:pPr>
-      <w:r>
+        <w:ind w:left="1276" w:hanging="283"/>
+        <w:rPr>
+          <w:lang w:val="en-US"/>
+        </w:rPr>
+      </w:pPr>
+      <w:r>
+        <w:rPr>
+          <w:lang w:val="en-US"/>
+        </w:rPr>
         <w:t>an</w:t>
       </w:r>
       <w:r>
+        <w:rPr>
+          <w:lang w:val="en-US"/>
+        </w:rPr>
         <w:t xml:space="preserve"> international </w:t>
       </w:r>
       <w:r>
+        <w:rPr>
+          <w:lang w:val="en-US"/>
+        </w:rPr>
         <w:t>environmen</w:t>
       </w:r>
       <w:r>
+        <w:rPr>
+          <w:lang w:val="en-US"/>
+        </w:rPr>
         <w:t>t</w:t>
       </w:r>
       <w:r>
+        <w:rPr>
+          <w:lang w:val="en-US"/>
+        </w:rPr>
         <w:t>?</w:t>
       </w:r>
     </w:p>
@@ -399,8 +622,15 @@
           <w:ilvl w:val="1"/>
           <w:numId w:val="1"/>
         </w:numPr>
-      </w:pPr>
-      <w:r>
+        <w:ind w:left="1276" w:hanging="283"/>
+        <w:rPr>
+          <w:lang w:val="en-US"/>
+        </w:rPr>
+      </w:pPr>
+      <w:r>
+        <w:rPr>
+          <w:lang w:val="en-US"/>
+        </w:rPr>
         <w:t>The highest graduation rates?</w:t>
       </w:r>
     </w:p>
@@ -411,11 +641,21 @@
           <w:ilvl w:val="0"/>
           <w:numId w:val="1"/>
         </w:numPr>
-      </w:pPr>
-      <w:r>
+        <w:ind w:left="709" w:hanging="283"/>
+        <w:rPr>
+          <w:lang w:val="en-US"/>
+        </w:rPr>
+      </w:pPr>
+      <w:r>
+        <w:rPr>
+          <w:lang w:val="en-US"/>
+        </w:rPr>
         <w:t xml:space="preserve">Does the campus </w:t>
       </w:r>
       <w:r>
+        <w:rPr>
+          <w:lang w:val="en-US"/>
+        </w:rPr>
         <w:t>size matter?</w:t>
       </w:r>
     </w:p>
@@ -426,8 +666,15 @@
           <w:ilvl w:val="0"/>
           <w:numId w:val="1"/>
         </w:numPr>
-      </w:pPr>
-      <w:r>
+        <w:ind w:left="709" w:hanging="283"/>
+        <w:rPr>
+          <w:lang w:val="en-US"/>
+        </w:rPr>
+      </w:pPr>
+      <w:r>
+        <w:rPr>
+          <w:lang w:val="en-US"/>
+        </w:rPr>
         <w:t>Does the location matter?</w:t>
       </w:r>
     </w:p>
@@ -438,8 +685,15 @@
           <w:ilvl w:val="0"/>
           <w:numId w:val="1"/>
         </w:numPr>
-      </w:pPr>
-      <w:r>
+        <w:ind w:left="709" w:hanging="283"/>
+        <w:rPr>
+          <w:lang w:val="en-US"/>
+        </w:rPr>
+      </w:pPr>
+      <w:r>
+        <w:rPr>
+          <w:lang w:val="en-US"/>
+        </w:rPr>
         <w:t xml:space="preserve">The highest degree offered? </w:t>
       </w:r>
     </w:p>
@@ -450,8 +704,15 @@
           <w:ilvl w:val="0"/>
           <w:numId w:val="1"/>
         </w:numPr>
-      </w:pPr>
-      <w:r>
+        <w:ind w:left="709" w:hanging="283"/>
+        <w:rPr>
+          <w:lang w:val="en-US"/>
+        </w:rPr>
+      </w:pPr>
+      <w:r>
+        <w:rPr>
+          <w:lang w:val="en-US"/>
+        </w:rPr>
         <w:t>Do the fact of being public influence the results?</w:t>
       </w:r>
     </w:p>
@@ -462,11 +723,21 @@
           <w:ilvl w:val="0"/>
           <w:numId w:val="1"/>
         </w:numPr>
-      </w:pPr>
-      <w:r>
+        <w:ind w:left="709" w:hanging="283"/>
+        <w:rPr>
+          <w:lang w:val="en-US"/>
+        </w:rPr>
+      </w:pPr>
+      <w:r>
+        <w:rPr>
+          <w:lang w:val="en-US"/>
+        </w:rPr>
         <w:t xml:space="preserve">What </w:t>
       </w:r>
       <w:r>
+        <w:rPr>
+          <w:lang w:val="en-US"/>
+        </w:rPr>
         <w:t xml:space="preserve">is the graduation rate among the universities? </w:t>
       </w:r>
     </w:p>
@@ -477,8 +748,15 @@
           <w:ilvl w:val="0"/>
           <w:numId w:val="1"/>
         </w:numPr>
-      </w:pPr>
-      <w:r>
+        <w:ind w:left="709" w:hanging="283"/>
+        <w:rPr>
+          <w:lang w:val="en-US"/>
+        </w:rPr>
+      </w:pPr>
+      <w:r>
+        <w:rPr>
+          <w:lang w:val="en-US"/>
+        </w:rPr>
         <w:t>The highest scores on…..SAT is a problem</w:t>
       </w:r>
     </w:p>
@@ -489,38 +767,61 @@
           <w:ilvl w:val="0"/>
           <w:numId w:val="1"/>
         </w:numPr>
-      </w:pPr>
-      <w:r>
-        <w:t xml:space="preserve">Does the college have the </w:t>
-      </w:r>
-      <w:r>
-        <w:t>capacity to effectively deliver teaching?</w:t>
-      </w:r>
-    </w:p>
-    <w:p>
-      <w:pPr>
-        <w:ind w:left="1080" w:firstLine="0"/>
-      </w:pPr>
-    </w:p>
-    <w:p>
-      <w:pPr>
-        <w:ind w:firstLine="0"/>
-      </w:pPr>
-      <w:r>
+        <w:ind w:left="709" w:hanging="283"/>
+        <w:rPr>
+          <w:lang w:val="en-US"/>
+        </w:rPr>
+      </w:pPr>
+      <w:r>
+        <w:rPr>
+          <w:lang w:val="en-US"/>
+        </w:rPr>
+        <w:t>Does the college have the capacity to effectively deliver teaching?</w:t>
+      </w:r>
+    </w:p>
+    <w:p>
+      <w:pPr>
+        <w:ind w:left="709" w:hanging="283"/>
+        <w:rPr>
+          <w:lang w:val="en-US"/>
+        </w:rPr>
+      </w:pPr>
+    </w:p>
+    <w:p>
+      <w:pPr>
+        <w:rPr>
+          <w:lang w:val="en-US"/>
+        </w:rPr>
+      </w:pPr>
+      <w:r>
+        <w:rPr>
+          <w:lang w:val="en-US"/>
+        </w:rPr>
         <w:t>Since American colleges always occupy the top 10 positions of all rankings, we decided to focus only on these, but this analysis could be extended also to other countries.</w:t>
       </w:r>
     </w:p>
     <w:p>
       <w:pPr>
-        <w:ind w:firstLine="0"/>
-      </w:pPr>
-      <w:r>
+        <w:rPr>
+          <w:lang w:val="en-US"/>
+        </w:rPr>
+      </w:pPr>
+      <w:r>
+        <w:rPr>
+          <w:lang w:val="en-US"/>
+        </w:rPr>
         <w:t xml:space="preserve">We hope this analysis might help our siblings (or even other students) </w:t>
       </w:r>
       <w:r>
+        <w:rPr>
+          <w:lang w:val="en-US"/>
+        </w:rPr>
         <w:t>in the decision process of where to attend college</w:t>
       </w:r>
       <w:r>
+        <w:rPr>
+          <w:lang w:val="en-US"/>
+        </w:rPr>
         <w:t>.</w:t>
       </w:r>
     </w:p>
@@ -543,408 +844,731 @@
         <w:autoSpaceDE w:val="0"/>
         <w:autoSpaceDN w:val="0"/>
         <w:adjustRightInd w:val="0"/>
-        <w:spacing w:line="240" w:lineRule="auto"/>
-        <w:ind w:firstLine="0"/>
-        <w:jc w:val="left"/>
         <w:rPr>
           <w:rFonts w:ascii="Helvetica" w:hAnsi="Helvetica" w:cs="Helvetica"/>
           <w:kern w:val="1"/>
           <w:sz w:val="20"/>
-          <w:szCs w:val="24"/>
-        </w:rPr>
-      </w:pPr>
-    </w:p>
-    <w:p>
-      <w:pPr>
-        <w:ind w:firstLine="709"/>
+          <w:lang w:val="en-US"/>
+        </w:rPr>
+      </w:pPr>
+    </w:p>
+    <w:p>
+      <w:pPr>
+        <w:rPr>
+          <w:lang w:val="en-US"/>
+        </w:rPr>
       </w:pPr>
       <w:r>
         <w:rPr>
           <w:i/>
           <w:u w:val="single"/>
-        </w:rPr>
-        <w:t>D</w:t>
-      </w:r>
+          <w:lang w:val="en-US"/>
+        </w:rPr>
+        <w:t>Data</w:t>
+      </w:r>
+      <w:r>
+        <w:rPr>
+          <w:lang w:val="en-US"/>
+        </w:rPr>
+        <w:t xml:space="preserve"> *</w:t>
+      </w:r>
+    </w:p>
+    <w:p>
+      <w:pPr>
+        <w:rPr>
+          <w:b/>
+          <w:lang w:val="en-US"/>
+        </w:rPr>
+      </w:pPr>
+      <w:r>
+        <w:rPr>
+          <w:b/>
+          <w:lang w:val="en-US"/>
+        </w:rPr>
+        <w:t>From where and how are you collecting your data?</w:t>
+      </w:r>
+    </w:p>
+    <w:p>
+      <w:pPr>
+        <w:rPr>
+          <w:lang w:val="en-US"/>
+        </w:rPr>
+      </w:pPr>
+      <w:r>
+        <w:rPr>
+          <w:lang w:val="en-US"/>
+        </w:rPr>
+        <w:t xml:space="preserve">Data comes from a variety of sources: </w:t>
+      </w:r>
+    </w:p>
+    <w:p>
+      <w:pPr>
+        <w:rPr>
+          <w:lang w:val="en-US"/>
+        </w:rPr>
+      </w:pPr>
+      <w:r>
+        <w:rPr>
+          <w:lang w:val="en-US"/>
+        </w:rPr>
+        <w:t xml:space="preserve">1) </w:t>
+      </w:r>
+      <w:r>
+        <w:rPr>
+          <w:lang w:val="en-US"/>
+        </w:rPr>
+        <w:t xml:space="preserve">Data regarding the American university system: </w:t>
+      </w:r>
+      <w:r>
+        <w:rPr>
+          <w:lang w:val="en-US"/>
+        </w:rPr>
+        <w:t>US government</w:t>
+      </w:r>
+      <w:r>
+        <w:rPr>
+          <w:lang w:val="en-US"/>
+        </w:rPr>
+        <w:t xml:space="preserve"> Integrated Postsecondary Education Data System (IPEDS) </w:t>
+      </w:r>
+      <w:hyperlink r:id="rId5" w:history="1">
+        <w:r>
+          <w:rPr>
+            <w:rStyle w:val="Collegamentoipertestuale"/>
+            <w:lang w:val="en-US"/>
+          </w:rPr>
+          <w:t>https://nces.ed.gov/ipeds/datacenter/DataFiles.aspx</w:t>
+        </w:r>
+      </w:hyperlink>
+      <w:r>
+        <w:rPr>
+          <w:lang w:val="en-US"/>
+        </w:rPr>
+        <w:t xml:space="preserve"> </w:t>
+      </w:r>
+    </w:p>
+    <w:p>
+      <w:pPr>
+        <w:rPr>
+          <w:lang w:val="en-US"/>
+        </w:rPr>
+      </w:pPr>
+      <w:r>
+        <w:rPr>
+          <w:lang w:val="en-US"/>
+        </w:rPr>
+        <w:t>2) Data concerning rankings: these data have been obtained by scraping the following websites</w:t>
+      </w:r>
+    </w:p>
+    <w:p>
+      <w:pPr>
+        <w:pStyle w:val="Paragrafoelenco"/>
+        <w:numPr>
+          <w:ilvl w:val="0"/>
+          <w:numId w:val="2"/>
+        </w:numPr>
+        <w:spacing w:after="188"/>
+        <w:outlineLvl w:val="2"/>
+        <w:rPr>
+          <w:lang w:val="en-US"/>
+        </w:rPr>
+      </w:pPr>
+      <w:r>
+        <w:rPr>
+          <w:lang w:val="en-US"/>
+        </w:rPr>
+        <w:lastRenderedPageBreak/>
+        <w:t xml:space="preserve">Wall Street Journal/Times Higher Education College Rankings 2017: </w:t>
+      </w:r>
+      <w:hyperlink r:id="rId6" w:history="1">
+        <w:r>
+          <w:rPr>
+            <w:rStyle w:val="Collegamentoipertestuale"/>
+            <w:lang w:val="en-US"/>
+          </w:rPr>
+          <w:t>https://www.timeshighereducation.com/rankings/united-states/2017#!/page/0/length/25/sort_by/rank/sort_order/asc/cols/stats</w:t>
+        </w:r>
+      </w:hyperlink>
+      <w:r>
+        <w:rPr>
+          <w:lang w:val="en-US"/>
+        </w:rPr>
+        <w:t xml:space="preserve"> </w:t>
+      </w:r>
+    </w:p>
+    <w:p>
+      <w:pPr>
+        <w:pStyle w:val="Paragrafoelenco"/>
+        <w:numPr>
+          <w:ilvl w:val="0"/>
+          <w:numId w:val="2"/>
+        </w:numPr>
+        <w:rPr>
+          <w:lang w:val="en-US"/>
+        </w:rPr>
+      </w:pPr>
+      <w:r>
+        <w:rPr>
+          <w:lang w:val="en-US"/>
+        </w:rPr>
+        <w:t xml:space="preserve">QS </w:t>
+      </w:r>
+    </w:p>
+    <w:p>
+      <w:pPr>
+        <w:rPr>
+          <w:b/>
+          <w:lang w:val="en-US"/>
+        </w:rPr>
+      </w:pPr>
+    </w:p>
+    <w:p>
+      <w:pPr>
+        <w:rPr>
+          <w:lang w:val="en-US"/>
+        </w:rPr>
+      </w:pPr>
       <w:r>
         <w:rPr>
           <w:i/>
           <w:u w:val="single"/>
-        </w:rPr>
-        <w:t>ata</w:t>
-      </w:r>
-      <w:r>
+          <w:lang w:val="en-US"/>
+        </w:rPr>
+        <w:t>Design overview</w:t>
+      </w:r>
+      <w:r>
+        <w:rPr>
+          <w:lang w:val="en-US"/>
+        </w:rPr>
         <w:t xml:space="preserve"> *</w:t>
       </w:r>
     </w:p>
     <w:p>
       <w:pPr>
-        <w:ind w:firstLine="0"/>
         <w:rPr>
           <w:b/>
+          <w:lang w:val="en-US"/>
         </w:rPr>
       </w:pPr>
       <w:r>
         <w:rPr>
           <w:b/>
-        </w:rPr>
-        <w:t>From where and how are you collecting your data?</w:t>
-      </w:r>
-    </w:p>
-    <w:p>
-      <w:r>
+          <w:lang w:val="en-US"/>
+        </w:rPr>
+        <w:t>List the statistical and computational methods you plan to use.</w:t>
+      </w:r>
+    </w:p>
+    <w:p>
+      <w:pPr>
+        <w:rPr>
+          <w:lang w:val="en-US"/>
+        </w:rPr>
+      </w:pPr>
+      <w:r>
+        <w:rPr>
+          <w:lang w:val="en-US"/>
+        </w:rPr>
+        <w:t>Data cleaning and tidying, data transformation (</w:t>
+      </w:r>
+      <w:proofErr w:type="spellStart"/>
+      <w:r>
+        <w:rPr>
+          <w:lang w:val="en-US"/>
+        </w:rPr>
+        <w:t>dyplr</w:t>
+      </w:r>
+      <w:proofErr w:type="spellEnd"/>
+      <w:r>
+        <w:rPr>
+          <w:lang w:val="en-US"/>
+        </w:rPr>
+        <w:t xml:space="preserve"> package), joining tables, data </w:t>
+      </w:r>
+      <w:r>
+        <w:rPr>
+          <w:lang w:val="en-US"/>
+        </w:rPr>
+        <w:t xml:space="preserve">exploration and </w:t>
+      </w:r>
+      <w:r>
+        <w:rPr>
+          <w:lang w:val="en-US"/>
+        </w:rPr>
+        <w:t>visualization (</w:t>
+      </w:r>
+      <w:proofErr w:type="spellStart"/>
+      <w:r>
+        <w:rPr>
+          <w:lang w:val="en-US"/>
+        </w:rPr>
+        <w:t>ggplot</w:t>
+      </w:r>
+      <w:proofErr w:type="spellEnd"/>
+      <w:r>
+        <w:rPr>
+          <w:lang w:val="en-US"/>
+        </w:rPr>
+        <w:t xml:space="preserve"> package), creat</w:t>
+      </w:r>
+      <w:r>
+        <w:rPr>
+          <w:lang w:val="en-US"/>
+        </w:rPr>
+        <w:t xml:space="preserve">ion of a </w:t>
+      </w:r>
+      <w:r>
+        <w:rPr>
+          <w:lang w:val="en-US"/>
+        </w:rPr>
+        <w:t xml:space="preserve">predictive model. </w:t>
+      </w:r>
+    </w:p>
+    <w:p>
+      <w:pPr>
+        <w:rPr>
+          <w:lang w:val="en-US"/>
+        </w:rPr>
+      </w:pPr>
+    </w:p>
+    <w:p>
+      <w:pPr>
+        <w:rPr>
+          <w:lang w:val="en-US"/>
+        </w:rPr>
+      </w:pPr>
+      <w:r>
+        <w:rPr>
+          <w:lang w:val="en-US"/>
+        </w:rPr>
+        <w:t>N.B. This list is not exhaustive. Changes will be made depending on the results obtained from the exploratory analysis of the data.</w:t>
+      </w:r>
+    </w:p>
+    <w:p>
+      <w:pPr>
+        <w:rPr>
+          <w:lang w:val="en-US"/>
+        </w:rPr>
+      </w:pPr>
+    </w:p>
+    <w:p>
+      <w:pPr>
         <w:rPr>
           <w:i/>
           <w:u w:val="single"/>
-        </w:rPr>
-        <w:t>Design overview</w:t>
-      </w:r>
-      <w:r>
-        <w:t xml:space="preserve"> *</w:t>
-      </w:r>
-    </w:p>
-    <w:p>
-      <w:pPr>
-        <w:ind w:firstLine="0"/>
-        <w:rPr>
-          <w:b/>
-        </w:rPr>
-      </w:pPr>
-      <w:r>
-        <w:rPr>
-          <w:b/>
-        </w:rPr>
-        <w:t>List the statistical and computational methods you plan to use.</w:t>
-      </w:r>
-    </w:p>
-    <w:p>
-      <w:pPr>
-        <w:ind w:firstLine="0"/>
-      </w:pPr>
-      <w:r>
-        <w:t>Data cleanin</w:t>
-      </w:r>
-      <w:r>
-        <w:t xml:space="preserve">g and </w:t>
-      </w:r>
-      <w:r>
-        <w:t>tidying, data transformation (</w:t>
-      </w:r>
-      <w:proofErr w:type="spellStart"/>
-      <w:r>
-        <w:t>dyplr</w:t>
-      </w:r>
-      <w:proofErr w:type="spellEnd"/>
-      <w:r>
-        <w:t xml:space="preserve"> package), joining tables, data visualization (</w:t>
-      </w:r>
-      <w:proofErr w:type="spellStart"/>
-      <w:r>
-        <w:t>ggplot</w:t>
-      </w:r>
-      <w:proofErr w:type="spellEnd"/>
-      <w:r>
-        <w:t xml:space="preserve"> package), </w:t>
-      </w:r>
-      <w:r>
-        <w:t xml:space="preserve">create a </w:t>
-      </w:r>
-      <w:r>
-        <w:t xml:space="preserve">predictive model. </w:t>
-      </w:r>
-    </w:p>
-    <w:p>
-      <w:pPr>
-        <w:ind w:firstLine="0"/>
-      </w:pPr>
-    </w:p>
-    <w:p>
-      <w:pPr>
-        <w:ind w:firstLine="0"/>
-      </w:pPr>
-      <w:r>
-        <w:t xml:space="preserve">N.B. </w:t>
-      </w:r>
-      <w:r>
-        <w:t>This list is not exhaustive. Changes will be made depending on the results obtained from the exploratory analysis of the data</w:t>
-      </w:r>
-      <w:r>
-        <w:t>.</w:t>
-      </w:r>
-    </w:p>
-    <w:p>
-      <w:pPr>
-        <w:ind w:firstLine="0"/>
-      </w:pPr>
-    </w:p>
-    <w:p>
-      <w:pPr>
+          <w:lang w:val="en-US"/>
+        </w:rPr>
+      </w:pPr>
+      <w:r>
         <w:rPr>
           <w:i/>
           <w:u w:val="single"/>
-          <w:lang w:val="es-BO"/>
-        </w:rPr>
-      </w:pPr>
-      <w:r>
+          <w:lang w:val="en-US"/>
+        </w:rPr>
+        <w:t>Schedule/timeline *</w:t>
+      </w:r>
+    </w:p>
+    <w:p>
+      <w:pPr>
+        <w:rPr>
+          <w:b/>
+          <w:lang w:val="en-US"/>
+        </w:rPr>
+      </w:pPr>
+      <w:r>
+        <w:rPr>
+          <w:b/>
+          <w:lang w:val="en-US"/>
+        </w:rPr>
+        <w:t>Make sure that you plan your work so that you can avoid a big rush right before the final project deadline, and delegate different modules and responsibilities among your team members. Write this in terms of weekly deadlines.</w:t>
+      </w:r>
+    </w:p>
+    <w:p>
+      <w:pPr>
+        <w:rPr>
+          <w:lang w:val="en-US"/>
+        </w:rPr>
+      </w:pPr>
+    </w:p>
+    <w:p>
+      <w:pPr>
+        <w:rPr>
+          <w:lang w:val="en-US"/>
+        </w:rPr>
+      </w:pPr>
+      <w:r>
+        <w:rPr>
+          <w:lang w:val="en-US"/>
+        </w:rPr>
+        <w:t>The following p</w:t>
+      </w:r>
+      <w:r>
+        <w:rPr>
+          <w:lang w:val="en-US"/>
+        </w:rPr>
+        <w:t>lan</w:t>
+      </w:r>
+      <w:r>
+        <w:rPr>
+          <w:lang w:val="en-US"/>
+        </w:rPr>
+        <w:t xml:space="preserve"> assumes that each of th</w:t>
+      </w:r>
+      <w:r>
+        <w:rPr>
+          <w:lang w:val="en-US"/>
+        </w:rPr>
+        <w:t xml:space="preserve">ese </w:t>
+      </w:r>
+      <w:r>
+        <w:rPr>
+          <w:lang w:val="en-US"/>
+        </w:rPr>
+        <w:t xml:space="preserve">tasks </w:t>
+      </w:r>
+      <w:r>
+        <w:rPr>
+          <w:lang w:val="en-US"/>
+        </w:rPr>
+        <w:t xml:space="preserve">will be </w:t>
+      </w:r>
+      <w:r>
+        <w:rPr>
+          <w:lang w:val="en-US"/>
+        </w:rPr>
+        <w:t>completed by the proposed date.</w:t>
+      </w:r>
+      <w:r>
+        <w:rPr>
+          <w:lang w:val="en-US"/>
+        </w:rPr>
+        <w:t xml:space="preserve"> </w:t>
+      </w:r>
+    </w:p>
+    <w:p>
+      <w:pPr>
+        <w:rPr>
+          <w:lang w:val="en-US"/>
+        </w:rPr>
+      </w:pPr>
+      <w:r>
+        <w:rPr>
+          <w:lang w:val="en-US"/>
+        </w:rPr>
+        <w:t>Nevertheless, t</w:t>
+      </w:r>
+      <w:r>
+        <w:rPr>
+          <w:lang w:val="en-US"/>
+        </w:rPr>
+        <w:t>he schedule and task division may be updated/modified according to the progresses made.</w:t>
+      </w:r>
+    </w:p>
+    <w:p>
+      <w:pPr>
+        <w:rPr>
+          <w:lang w:val="en-US"/>
+        </w:rPr>
+      </w:pPr>
+    </w:p>
+    <w:p>
+      <w:pPr>
+        <w:rPr>
+          <w:lang w:val="en-US"/>
+        </w:rPr>
+      </w:pPr>
+      <w:r>
+        <w:rPr>
+          <w:lang w:val="en-US"/>
+        </w:rPr>
+        <w:t xml:space="preserve">May 10: Data </w:t>
+      </w:r>
+      <w:r>
+        <w:rPr>
+          <w:lang w:val="en-US"/>
+        </w:rPr>
+        <w:t>scraping</w:t>
+      </w:r>
+      <w:r>
+        <w:rPr>
+          <w:lang w:val="en-US"/>
+        </w:rPr>
+        <w:t xml:space="preserve"> , </w:t>
+      </w:r>
+      <w:r>
+        <w:rPr>
+          <w:lang w:val="en-US"/>
+        </w:rPr>
+        <w:t xml:space="preserve">cleaning, </w:t>
+      </w:r>
+      <w:r>
+        <w:rPr>
+          <w:lang w:val="en-US"/>
+        </w:rPr>
+        <w:t>t</w:t>
+      </w:r>
+      <w:r>
+        <w:rPr>
+          <w:lang w:val="en-US"/>
+        </w:rPr>
+        <w:t>i</w:t>
+      </w:r>
+      <w:r>
+        <w:rPr>
+          <w:lang w:val="en-US"/>
+        </w:rPr>
+        <w:t>d</w:t>
+      </w:r>
+      <w:r>
+        <w:rPr>
+          <w:lang w:val="en-US"/>
+        </w:rPr>
+        <w:t>y</w:t>
+      </w:r>
+      <w:r>
+        <w:rPr>
+          <w:lang w:val="en-US"/>
+        </w:rPr>
+        <w:t>ing and transformation</w:t>
+      </w:r>
+      <w:r>
+        <w:rPr>
+          <w:lang w:val="en-US"/>
+        </w:rPr>
+        <w:t xml:space="preserve"> for rankings table</w:t>
+      </w:r>
+      <w:r>
+        <w:rPr>
+          <w:lang w:val="en-US"/>
+        </w:rPr>
+        <w:t xml:space="preserve"> </w:t>
+      </w:r>
+      <w:r>
+        <w:rPr>
+          <w:lang w:val="en-US"/>
+        </w:rPr>
+        <w:t>(Lucy</w:t>
+      </w:r>
+      <w:r>
+        <w:rPr>
+          <w:lang w:val="en-US"/>
+        </w:rPr>
+        <w:t xml:space="preserve">) + </w:t>
+      </w:r>
+      <w:r>
+        <w:rPr>
+          <w:lang w:val="en-US"/>
+        </w:rPr>
+        <w:t>data cleaning, tidying and transformation for all the other data (Anna)</w:t>
+      </w:r>
+    </w:p>
+    <w:p>
+      <w:pPr>
+        <w:rPr>
+          <w:lang w:val="en-US"/>
+        </w:rPr>
+      </w:pPr>
+      <w:r>
+        <w:rPr>
+          <w:lang w:val="en-US"/>
+        </w:rPr>
+        <w:t>May 17:  data visualization and exploratory analysis + decide which variables to include for the prediction model</w:t>
+      </w:r>
+      <w:r>
+        <w:rPr>
+          <w:lang w:val="en-US"/>
+        </w:rPr>
+        <w:t xml:space="preserve"> (Anna: “…</w:t>
+      </w:r>
+      <w:r>
+        <w:rPr>
+          <w:lang w:val="en-US"/>
+        </w:rPr>
+        <w:t xml:space="preserve"> </w:t>
+      </w:r>
+      <w:r>
+        <w:rPr>
+          <w:lang w:val="en-US"/>
+        </w:rPr>
+        <w:t>table</w:t>
+      </w:r>
+      <w:r>
+        <w:rPr>
+          <w:lang w:val="en-US"/>
+        </w:rPr>
+        <w:t>”</w:t>
+      </w:r>
+      <w:r>
+        <w:rPr>
+          <w:lang w:val="en-US"/>
+        </w:rPr>
+        <w:t>, Lucy: “… table</w:t>
+      </w:r>
+      <w:r>
+        <w:rPr>
+          <w:lang w:val="en-US"/>
+        </w:rPr>
+        <w:t>”</w:t>
+      </w:r>
+      <w:r>
+        <w:rPr>
+          <w:lang w:val="en-US"/>
+        </w:rPr>
+        <w:t xml:space="preserve"> )</w:t>
+      </w:r>
+    </w:p>
+    <w:p>
+      <w:pPr>
+        <w:rPr>
+          <w:lang w:val="en-US"/>
+        </w:rPr>
+      </w:pPr>
+      <w:r>
+        <w:rPr>
+          <w:lang w:val="en-US"/>
+        </w:rPr>
+        <w:t xml:space="preserve">May 19: </w:t>
+      </w:r>
+      <w:r>
+        <w:rPr>
+          <w:lang w:val="en-US"/>
+        </w:rPr>
+        <w:t xml:space="preserve">complete </w:t>
+      </w:r>
+      <w:r>
+        <w:rPr>
+          <w:lang w:val="en-US"/>
+        </w:rPr>
+        <w:t>the “</w:t>
+      </w:r>
+      <w:r>
+        <w:rPr>
+          <w:lang w:val="en-US"/>
+        </w:rPr>
+        <w:t>project update</w:t>
+      </w:r>
+      <w:r>
+        <w:rPr>
+          <w:lang w:val="en-US"/>
+        </w:rPr>
+        <w:t>”</w:t>
+      </w:r>
+      <w:r>
+        <w:rPr>
+          <w:lang w:val="en-US"/>
+        </w:rPr>
+        <w:t xml:space="preserve"> form (</w:t>
+      </w:r>
+      <w:proofErr w:type="spellStart"/>
+      <w:r>
+        <w:rPr>
+          <w:lang w:val="en-US"/>
+        </w:rPr>
+        <w:t>Anna+Lucy</w:t>
+      </w:r>
+      <w:proofErr w:type="spellEnd"/>
+      <w:r>
+        <w:rPr>
+          <w:lang w:val="en-US"/>
+        </w:rPr>
+        <w:t>)</w:t>
+      </w:r>
+    </w:p>
+    <w:p>
+      <w:pPr>
+        <w:rPr>
+          <w:lang w:val="en-US"/>
+        </w:rPr>
+      </w:pPr>
+      <w:r>
+        <w:rPr>
+          <w:lang w:val="en-US"/>
+        </w:rPr>
+        <w:t>May 24:</w:t>
+      </w:r>
+      <w:r>
+        <w:rPr>
+          <w:lang w:val="en-US"/>
+        </w:rPr>
+        <w:t xml:space="preserve"> Built the prediction model (..) + </w:t>
+      </w:r>
+      <w:r>
+        <w:rPr>
+          <w:lang w:val="en-US"/>
+        </w:rPr>
+        <w:t xml:space="preserve">answer research questions </w:t>
+      </w:r>
+    </w:p>
+    <w:p>
+      <w:pPr>
+        <w:rPr>
+          <w:lang w:val="en-US"/>
+        </w:rPr>
+      </w:pPr>
+      <w:r>
+        <w:rPr>
+          <w:lang w:val="en-US"/>
+        </w:rPr>
+        <w:t>May 30: review of the report</w:t>
+      </w:r>
+      <w:r>
+        <w:rPr>
+          <w:lang w:val="en-US"/>
+        </w:rPr>
+        <w:t xml:space="preserve"> and preparation of the oral presentation (</w:t>
+      </w:r>
+      <w:proofErr w:type="spellStart"/>
+      <w:r>
+        <w:rPr>
+          <w:lang w:val="en-US"/>
+        </w:rPr>
+        <w:t>Anna+Lucy</w:t>
+      </w:r>
+      <w:proofErr w:type="spellEnd"/>
+      <w:r>
+        <w:rPr>
+          <w:lang w:val="en-US"/>
+        </w:rPr>
+        <w:t>)</w:t>
+      </w:r>
+    </w:p>
+    <w:p>
+      <w:pPr>
         <w:rPr>
           <w:i/>
           <w:u w:val="single"/>
-          <w:lang w:val="es-BO"/>
-        </w:rPr>
-        <w:t>Schedule/timeline *</w:t>
-      </w:r>
-    </w:p>
-    <w:p>
-      <w:pPr>
-        <w:rPr>
-          <w:b/>
-        </w:rPr>
-      </w:pPr>
-      <w:r>
-        <w:rPr>
-          <w:b/>
-        </w:rPr>
-        <w:t>Make sure that you plan your work so that you can avoid a big rush right before the final project deadline, and delegate different modules and responsibilities among your team members. Write this in terms of weekly deadlines.</w:t>
-      </w:r>
-    </w:p>
-    <w:p>
-      <w:pPr>
-        <w:ind w:firstLine="0"/>
-      </w:pPr>
-    </w:p>
-    <w:p>
-      <w:pPr>
-        <w:ind w:firstLine="0"/>
-      </w:pPr>
-      <w:r>
-        <w:t>The following program</w:t>
-      </w:r>
-      <w:r>
-        <w:t xml:space="preserve"> </w:t>
-      </w:r>
-      <w:r>
-        <w:t>assumes that each of th</w:t>
-      </w:r>
-      <w:r>
-        <w:t xml:space="preserve">ese </w:t>
-      </w:r>
-      <w:r>
-        <w:t xml:space="preserve">written tasks </w:t>
-      </w:r>
-      <w:r>
-        <w:t xml:space="preserve">will be </w:t>
-      </w:r>
-      <w:r>
-        <w:t>completed by the proposed date.</w:t>
-      </w:r>
-      <w:r>
-        <w:t xml:space="preserve"> </w:t>
-      </w:r>
-    </w:p>
-    <w:p>
-      <w:pPr>
-        <w:ind w:firstLine="0"/>
-      </w:pPr>
-      <w:r>
-        <w:t>Nevertheless, t</w:t>
-      </w:r>
-      <w:r>
-        <w:t>he schedule and task division may be updated/modified according to the progresses made.</w:t>
-      </w:r>
-    </w:p>
-    <w:p>
-      <w:pPr>
-        <w:ind w:firstLine="0"/>
-      </w:pPr>
+          <w:lang w:val="en-US"/>
+        </w:rPr>
+      </w:pPr>
+    </w:p>
+    <w:p>
+      <w:pPr>
+        <w:rPr>
+          <w:i/>
+          <w:u w:val="single"/>
+          <w:lang w:val="en-US"/>
+        </w:rPr>
+      </w:pPr>
+      <w:r>
+        <w:rPr>
+          <w:i/>
+          <w:u w:val="single"/>
+          <w:lang w:val="en-US"/>
+        </w:rPr>
+        <w:t>Additional files</w:t>
+      </w:r>
       <w:bookmarkStart w:id="0" w:name="_GoBack"/>
       <w:bookmarkEnd w:id="0"/>
     </w:p>
     <w:p>
       <w:pPr>
-        <w:ind w:firstLine="0"/>
-      </w:pPr>
-      <w:r>
-        <w:t xml:space="preserve">May 10: Data </w:t>
-      </w:r>
-      <w:r>
-        <w:t>scraping</w:t>
-      </w:r>
-      <w:r>
-        <w:t xml:space="preserve"> , </w:t>
-      </w:r>
-      <w:r>
-        <w:t xml:space="preserve">cleaning, </w:t>
-      </w:r>
-      <w:r>
-        <w:t>t</w:t>
-      </w:r>
-      <w:r>
-        <w:t>i</w:t>
-      </w:r>
-      <w:r>
-        <w:t>d</w:t>
-      </w:r>
-      <w:r>
-        <w:t>y</w:t>
-      </w:r>
-      <w:r>
-        <w:t>ing and transformation</w:t>
-      </w:r>
-      <w:r>
-        <w:t xml:space="preserve"> for rankings table</w:t>
-      </w:r>
-      <w:r>
-        <w:t xml:space="preserve"> </w:t>
-      </w:r>
-      <w:r>
-        <w:t>(Lucy</w:t>
-      </w:r>
-      <w:r>
-        <w:t xml:space="preserve">) + </w:t>
-      </w:r>
-      <w:r>
-        <w:t>d</w:t>
-      </w:r>
-      <w:r>
-        <w:t>ata cleaning, tidying and transformation for</w:t>
-      </w:r>
-      <w:r>
-        <w:t xml:space="preserve"> all the other data (Anna)</w:t>
-      </w:r>
-    </w:p>
-    <w:p>
-      <w:pPr>
-        <w:ind w:firstLine="0"/>
-      </w:pPr>
-      <w:r>
-        <w:t xml:space="preserve">May 17:  </w:t>
-      </w:r>
-      <w:r>
-        <w:t xml:space="preserve">data visualization and exploratory analysis </w:t>
-      </w:r>
-      <w:r>
-        <w:t>+ decide which variables to include for the prediction model</w:t>
-      </w:r>
-      <w:r>
-        <w:t xml:space="preserve"> (Anna: </w:t>
-      </w:r>
-      <w:r>
-        <w:t>“…</w:t>
-      </w:r>
-      <w:r>
-        <w:t xml:space="preserve"> </w:t>
-      </w:r>
-      <w:r>
-        <w:t>table</w:t>
-      </w:r>
-      <w:r>
-        <w:t>”</w:t>
-      </w:r>
-      <w:r>
-        <w:t>, Lucy: “… table</w:t>
-      </w:r>
-      <w:r>
-        <w:t>”</w:t>
-      </w:r>
-      <w:r>
-        <w:t xml:space="preserve"> )</w:t>
-      </w:r>
-    </w:p>
-    <w:p>
-      <w:pPr>
-        <w:ind w:firstLine="0"/>
-      </w:pPr>
-      <w:r>
-        <w:t xml:space="preserve">May 19: </w:t>
-      </w:r>
-      <w:r>
-        <w:t xml:space="preserve">complete </w:t>
-      </w:r>
-      <w:r>
-        <w:t>the “</w:t>
-      </w:r>
-      <w:r>
-        <w:t>project update</w:t>
-      </w:r>
-      <w:r>
-        <w:t>”</w:t>
-      </w:r>
-      <w:r>
-        <w:t xml:space="preserve"> form (</w:t>
-      </w:r>
-      <w:proofErr w:type="spellStart"/>
-      <w:r>
-        <w:t>Anna+Lucy</w:t>
-      </w:r>
-      <w:proofErr w:type="spellEnd"/>
-      <w:r>
-        <w:t>)</w:t>
-      </w:r>
-    </w:p>
-    <w:p>
-      <w:pPr>
-        <w:ind w:firstLine="0"/>
-      </w:pPr>
-      <w:r>
-        <w:t>May 24:</w:t>
-      </w:r>
-      <w:r>
-        <w:t xml:space="preserve"> Built the prediction model (..) + </w:t>
-      </w:r>
-      <w:r>
-        <w:t xml:space="preserve">answer research questions </w:t>
-      </w:r>
-    </w:p>
-    <w:p>
-      <w:pPr>
-        <w:ind w:firstLine="0"/>
-      </w:pPr>
-      <w:r>
-        <w:t>May 30: review of the report</w:t>
-      </w:r>
-      <w:r>
-        <w:t xml:space="preserve"> and preparation of the oral presentation (</w:t>
-      </w:r>
-      <w:proofErr w:type="spellStart"/>
-      <w:r>
-        <w:t>Anna+Lucy</w:t>
-      </w:r>
-      <w:proofErr w:type="spellEnd"/>
-      <w:r>
-        <w:t>)</w:t>
-      </w:r>
-    </w:p>
-    <w:p>
-      <w:pPr>
-        <w:ind w:firstLine="0"/>
-        <w:rPr>
-          <w:i/>
-          <w:u w:val="single"/>
-          <w:lang w:val="es-BO"/>
-        </w:rPr>
-      </w:pPr>
-    </w:p>
-    <w:p>
-      <w:pPr>
-        <w:rPr>
-          <w:i/>
-          <w:u w:val="single"/>
-          <w:lang w:val="es-BO"/>
-        </w:rPr>
-      </w:pPr>
-      <w:r>
-        <w:rPr>
-          <w:i/>
-          <w:u w:val="single"/>
-          <w:lang w:val="es-BO"/>
-        </w:rPr>
-        <w:t>Additional files</w:t>
-      </w:r>
-    </w:p>
-    <w:p>
-      <w:pPr>
-        <w:ind w:firstLine="0"/>
-      </w:pPr>
-      <w:r>
+        <w:rPr>
+          <w:lang w:val="en-US"/>
+        </w:rPr>
+      </w:pPr>
+      <w:r>
+        <w:rPr>
+          <w:lang w:val="en-US"/>
+        </w:rPr>
         <w:t>Feel free to add additional files if you need to motivate your project proposal. Please be aware of the file size limit (10MB per file, max 5 files).</w:t>
       </w:r>
     </w:p>
@@ -961,6 +1585,92 @@
 <file path=word/numbering.xml><?xml version="1.0" encoding="utf-8"?>
 <w:numbering xmlns:wpc="http://schemas.microsoft.com/office/word/2010/wordprocessingCanvas" xmlns:cx="http://schemas.microsoft.com/office/drawing/2014/chartex" xmlns:cx1="http://schemas.microsoft.com/office/drawing/2015/9/8/chartex" xmlns:cx2="http://schemas.microsoft.com/office/drawing/2015/10/21/chartex" xmlns:cx3="http://schemas.microsoft.com/office/drawing/2016/5/9/chartex" xmlns:cx4="http://schemas.microsoft.com/office/drawing/2016/5/10/chartex" xmlns:cx5="http://schemas.microsoft.com/office/drawing/2016/5/11/chartex" xmlns:cx6="http://schemas.microsoft.com/office/drawing/2016/5/12/chartex" xmlns:cx7="http://schemas.microsoft.com/office/drawing/2016/5/13/chartex" xmlns:cx8="http://schemas.microsoft.com/office/drawing/2016/5/14/chartex" xmlns:mc="http://schemas.openxmlformats.org/markup-compatibility/2006" xmlns:aink="http://schemas.microsoft.com/office/drawing/2016/ink" xmlns:am3d="http://schemas.microsoft.com/office/drawing/2017/model3d" xmlns:o="urn:schemas-microsoft-com:office:office" xmlns:r="http://schemas.openxmlformats.org/officeDocument/2006/relationships" xmlns:m="http://schemas.openxmlformats.org/officeDocument/2006/math" xmlns:v="urn:schemas-microsoft-com:vml" xmlns:wp14="http://schemas.microsoft.com/office/word/2010/wordprocessingDrawing" xmlns:wp="http://schemas.openxmlformats.org/drawingml/2006/wordprocessingDrawing" xmlns:w10="urn:schemas-microsoft-com:office:word" xmlns:w="http://schemas.openxmlformats.org/wordprocessingml/2006/main" xmlns:w14="http://schemas.microsoft.com/office/word/2010/wordml" xmlns:w15="http://schemas.microsoft.com/office/word/2012/wordml" xmlns:w16cid="http://schemas.microsoft.com/office/word/2016/wordml/cid" xmlns:w16se="http://schemas.microsoft.com/office/word/2015/wordml/symex" xmlns:wpg="http://schemas.microsoft.com/office/word/2010/wordprocessingGroup" xmlns:wpi="http://schemas.microsoft.com/office/word/2010/wordprocessingInk" xmlns:wne="http://schemas.microsoft.com/office/word/2006/wordml" xmlns:wps="http://schemas.microsoft.com/office/word/2010/wordprocessingShape" mc:Ignorable="w14 w15 w16se w16cid wp14">
   <w:abstractNum w:abstractNumId="0" w15:restartNumberingAfterBreak="0">
+    <w:nsid w:val="0F043AF0"/>
+    <w:multiLevelType w:val="hybridMultilevel"/>
+    <w:tmpl w:val="ABD0F7AE"/>
+    <w:lvl w:ilvl="0" w:tplc="0410000F">
+      <w:start w:val="1"/>
+      <w:numFmt w:val="decimal"/>
+      <w:lvlText w:val="%1."/>
+      <w:lvlJc w:val="left"/>
+      <w:pPr>
+        <w:ind w:left="720" w:hanging="360"/>
+      </w:pPr>
+    </w:lvl>
+    <w:lvl w:ilvl="1" w:tplc="04100019" w:tentative="1">
+      <w:start w:val="1"/>
+      <w:numFmt w:val="lowerLetter"/>
+      <w:lvlText w:val="%2."/>
+      <w:lvlJc w:val="left"/>
+      <w:pPr>
+        <w:ind w:left="1440" w:hanging="360"/>
+      </w:pPr>
+    </w:lvl>
+    <w:lvl w:ilvl="2" w:tplc="0410001B" w:tentative="1">
+      <w:start w:val="1"/>
+      <w:numFmt w:val="lowerRoman"/>
+      <w:lvlText w:val="%3."/>
+      <w:lvlJc w:val="right"/>
+      <w:pPr>
+        <w:ind w:left="2160" w:hanging="180"/>
+      </w:pPr>
+    </w:lvl>
+    <w:lvl w:ilvl="3" w:tplc="0410000F" w:tentative="1">
+      <w:start w:val="1"/>
+      <w:numFmt w:val="decimal"/>
+      <w:lvlText w:val="%4."/>
+      <w:lvlJc w:val="left"/>
+      <w:pPr>
+        <w:ind w:left="2880" w:hanging="360"/>
+      </w:pPr>
+    </w:lvl>
+    <w:lvl w:ilvl="4" w:tplc="04100019" w:tentative="1">
+      <w:start w:val="1"/>
+      <w:numFmt w:val="lowerLetter"/>
+      <w:lvlText w:val="%5."/>
+      <w:lvlJc w:val="left"/>
+      <w:pPr>
+        <w:ind w:left="3600" w:hanging="360"/>
+      </w:pPr>
+    </w:lvl>
+    <w:lvl w:ilvl="5" w:tplc="0410001B" w:tentative="1">
+      <w:start w:val="1"/>
+      <w:numFmt w:val="lowerRoman"/>
+      <w:lvlText w:val="%6."/>
+      <w:lvlJc w:val="right"/>
+      <w:pPr>
+        <w:ind w:left="4320" w:hanging="180"/>
+      </w:pPr>
+    </w:lvl>
+    <w:lvl w:ilvl="6" w:tplc="0410000F" w:tentative="1">
+      <w:start w:val="1"/>
+      <w:numFmt w:val="decimal"/>
+      <w:lvlText w:val="%7."/>
+      <w:lvlJc w:val="left"/>
+      <w:pPr>
+        <w:ind w:left="5040" w:hanging="360"/>
+      </w:pPr>
+    </w:lvl>
+    <w:lvl w:ilvl="7" w:tplc="04100019" w:tentative="1">
+      <w:start w:val="1"/>
+      <w:numFmt w:val="lowerLetter"/>
+      <w:lvlText w:val="%8."/>
+      <w:lvlJc w:val="left"/>
+      <w:pPr>
+        <w:ind w:left="5760" w:hanging="360"/>
+      </w:pPr>
+    </w:lvl>
+    <w:lvl w:ilvl="8" w:tplc="0410001B" w:tentative="1">
+      <w:start w:val="1"/>
+      <w:numFmt w:val="lowerRoman"/>
+      <w:lvlText w:val="%9."/>
+      <w:lvlJc w:val="right"/>
+      <w:pPr>
+        <w:ind w:left="6480" w:hanging="180"/>
+      </w:pPr>
+    </w:lvl>
+  </w:abstractNum>
+  <w:abstractNum w:abstractNumId="1" w15:restartNumberingAfterBreak="0">
     <w:nsid w:val="173A5421"/>
     <w:multiLevelType w:val="hybridMultilevel"/>
     <w:tmpl w:val="AD203E80"/>
@@ -1047,6 +1757,9 @@
     </w:lvl>
   </w:abstractNum>
   <w:num w:numId="1">
+    <w:abstractNumId w:val="1"/>
+  </w:num>
+  <w:num w:numId="2">
     <w:abstractNumId w:val="0"/>
   </w:num>
 </w:numbering>
@@ -1451,11 +2164,41 @@
   <w:style w:type="paragraph" w:default="1" w:styleId="Normale">
     <w:name w:val="Normal"/>
     <w:qFormat/>
-    <w:rsid w:val="007D77C2"/>
+    <w:rsid w:val="003C66E9"/>
+    <w:pPr>
+      <w:spacing w:line="240" w:lineRule="auto"/>
+      <w:ind w:firstLine="0"/>
+      <w:jc w:val="left"/>
+    </w:pPr>
+    <w:rPr>
+      <w:rFonts w:ascii="Times New Roman" w:eastAsia="Times New Roman" w:hAnsi="Times New Roman" w:cs="Times New Roman"/>
+      <w:sz w:val="24"/>
+      <w:szCs w:val="24"/>
+      <w:lang w:val="it-IT" w:eastAsia="it-IT"/>
+    </w:rPr>
+  </w:style>
+  <w:style w:type="paragraph" w:styleId="Titolo3">
+    <w:name w:val="heading 3"/>
+    <w:basedOn w:val="Normale"/>
+    <w:link w:val="Titolo3Carattere"/>
+    <w:uiPriority w:val="9"/>
+    <w:qFormat/>
+    <w:rsid w:val="003C66E9"/>
+    <w:pPr>
+      <w:spacing w:before="100" w:beforeAutospacing="1" w:after="100" w:afterAutospacing="1"/>
+      <w:outlineLvl w:val="2"/>
+    </w:pPr>
+    <w:rPr>
+      <w:b/>
+      <w:bCs/>
+      <w:sz w:val="27"/>
+      <w:szCs w:val="27"/>
+    </w:rPr>
   </w:style>
   <w:style w:type="character" w:default="1" w:styleId="Carpredefinitoparagrafo">
     <w:name w:val="Default Paragraph Font"/>
     <w:uiPriority w:val="1"/>
+    <w:semiHidden/>
     <w:unhideWhenUsed/>
   </w:style>
   <w:style w:type="table" w:default="1" w:styleId="Tabellanormale">
@@ -1508,6 +2251,49 @@
         <w:insideV w:val="single" w:sz="4" w:space="0" w:color="auto"/>
       </w:tblBorders>
     </w:tblPr>
+  </w:style>
+  <w:style w:type="character" w:styleId="Collegamentoipertestuale">
+    <w:name w:val="Hyperlink"/>
+    <w:basedOn w:val="Carpredefinitoparagrafo"/>
+    <w:uiPriority w:val="99"/>
+    <w:unhideWhenUsed/>
+    <w:rsid w:val="003C66E9"/>
+    <w:rPr>
+      <w:color w:val="0000FF"/>
+      <w:u w:val="single"/>
+    </w:rPr>
+  </w:style>
+  <w:style w:type="character" w:customStyle="1" w:styleId="apple-converted-space">
+    <w:name w:val="apple-converted-space"/>
+    <w:basedOn w:val="Carpredefinitoparagrafo"/>
+    <w:rsid w:val="003C66E9"/>
+  </w:style>
+  <w:style w:type="character" w:styleId="Menzionenonrisolta">
+    <w:name w:val="Unresolved Mention"/>
+    <w:basedOn w:val="Carpredefinitoparagrafo"/>
+    <w:uiPriority w:val="99"/>
+    <w:semiHidden/>
+    <w:unhideWhenUsed/>
+    <w:rsid w:val="003C66E9"/>
+    <w:rPr>
+      <w:color w:val="605E5C"/>
+      <w:shd w:val="clear" w:color="auto" w:fill="E1DFDD"/>
+    </w:rPr>
+  </w:style>
+  <w:style w:type="character" w:customStyle="1" w:styleId="Titolo3Carattere">
+    <w:name w:val="Titolo 3 Carattere"/>
+    <w:basedOn w:val="Carpredefinitoparagrafo"/>
+    <w:link w:val="Titolo3"/>
+    <w:uiPriority w:val="9"/>
+    <w:rsid w:val="003C66E9"/>
+    <w:rPr>
+      <w:rFonts w:ascii="Times New Roman" w:eastAsia="Times New Roman" w:hAnsi="Times New Roman" w:cs="Times New Roman"/>
+      <w:b/>
+      <w:bCs/>
+      <w:sz w:val="27"/>
+      <w:szCs w:val="27"/>
+      <w:lang w:val="it-IT" w:eastAsia="it-IT"/>
+    </w:rPr>
   </w:style>
 </w:styles>
 </file>

</xml_diff>